<commit_message>
added support for linebreaks in paragraph text
</commit_message>
<xml_diff>
--- a/templates/notes-temp.docx
+++ b/templates/notes-temp.docx
@@ -111,8 +111,6 @@
           <w:szCs w:val="24"/>
         </w:rPr>
       </w:pPr>
-      <w:bookmarkStart w:id="1" w:name="_GoBack"/>
-      <w:bookmarkEnd w:id="1"/>
     </w:p>
     <w:p>
       <w:pPr>
@@ -310,16 +308,7 @@
           <w:bCs/>
           <w:szCs w:val="24"/>
         </w:rPr>
-        <w:t xml:space="preserve">+++= </w:t>
-      </w:r>
-      <w:r>
-        <w:rPr>
-          <w:rFonts w:ascii="Arial" w:hAnsi="Arial" w:cs="Arial"/>
-          <w:b w:val="0"/>
-          <w:bCs/>
-          <w:szCs w:val="24"/>
-        </w:rPr>
-        <w:t>$</w:t>
+        <w:t>+++FOR paragraph IN $</w:t>
       </w:r>
       <w:proofErr w:type="spellStart"/>
       <w:r>
@@ -329,16 +318,7 @@
           <w:bCs/>
           <w:szCs w:val="24"/>
         </w:rPr>
-        <w:t>story.</w:t>
-      </w:r>
-      <w:r>
-        <w:rPr>
-          <w:rFonts w:ascii="Arial" w:hAnsi="Arial" w:cs="Arial"/>
-          <w:b w:val="0"/>
-          <w:bCs/>
-          <w:szCs w:val="24"/>
-        </w:rPr>
-        <w:t>description</w:t>
+        <w:t>story.description</w:t>
       </w:r>
       <w:proofErr w:type="spellEnd"/>
       <w:r>
@@ -355,10 +335,136 @@
       <w:pPr>
         <w:rPr>
           <w:rFonts w:ascii="Arial" w:hAnsi="Arial" w:cs="Arial"/>
-          <w:sz w:val="20"/>
-          <w:szCs w:val="20"/>
-        </w:rPr>
-      </w:pPr>
+          <w:b w:val="0"/>
+          <w:bCs/>
+          <w:szCs w:val="24"/>
+        </w:rPr>
+      </w:pPr>
+      <w:r>
+        <w:rPr>
+          <w:rFonts w:ascii="Arial" w:hAnsi="Arial" w:cs="Arial"/>
+          <w:b w:val="0"/>
+          <w:bCs/>
+          <w:szCs w:val="24"/>
+        </w:rPr>
+        <w:t>+++IF $paragraph+++</w:t>
+      </w:r>
+    </w:p>
+    <w:p>
+      <w:pPr>
+        <w:rPr>
+          <w:rFonts w:ascii="Arial" w:hAnsi="Arial" w:cs="Arial"/>
+          <w:b w:val="0"/>
+          <w:bCs/>
+          <w:szCs w:val="24"/>
+        </w:rPr>
+      </w:pPr>
+      <w:r>
+        <w:rPr>
+          <w:rFonts w:ascii="Arial" w:hAnsi="Arial" w:cs="Arial"/>
+          <w:b w:val="0"/>
+          <w:bCs/>
+          <w:szCs w:val="24"/>
+        </w:rPr>
+        <w:t>+++= $paragraph+++</w:t>
+      </w:r>
+    </w:p>
+    <w:p>
+      <w:pPr>
+        <w:rPr>
+          <w:rFonts w:ascii="Arial" w:hAnsi="Arial" w:cs="Arial"/>
+          <w:b w:val="0"/>
+          <w:bCs/>
+          <w:szCs w:val="24"/>
+        </w:rPr>
+      </w:pPr>
+      <w:r>
+        <w:rPr>
+          <w:rFonts w:ascii="Arial" w:hAnsi="Arial" w:cs="Arial"/>
+          <w:b w:val="0"/>
+          <w:bCs/>
+          <w:szCs w:val="24"/>
+        </w:rPr>
+        <w:t>+++END-IF+++</w:t>
+      </w:r>
+    </w:p>
+    <w:p>
+      <w:pPr>
+        <w:rPr>
+          <w:rFonts w:ascii="Arial" w:hAnsi="Arial" w:cs="Arial"/>
+          <w:b w:val="0"/>
+          <w:bCs/>
+          <w:szCs w:val="24"/>
+        </w:rPr>
+      </w:pPr>
+      <w:r>
+        <w:rPr>
+          <w:rFonts w:ascii="Arial" w:hAnsi="Arial" w:cs="Arial"/>
+          <w:b w:val="0"/>
+          <w:bCs/>
+          <w:szCs w:val="24"/>
+        </w:rPr>
+        <w:t>+++IF !($paragraph)+++</w:t>
+      </w:r>
+    </w:p>
+    <w:p>
+      <w:pPr>
+        <w:rPr>
+          <w:rFonts w:ascii="Arial" w:hAnsi="Arial" w:cs="Arial"/>
+          <w:b w:val="0"/>
+          <w:bCs/>
+          <w:szCs w:val="24"/>
+        </w:rPr>
+      </w:pPr>
+    </w:p>
+    <w:p>
+      <w:pPr>
+        <w:rPr>
+          <w:rFonts w:ascii="Arial" w:hAnsi="Arial" w:cs="Arial"/>
+          <w:b w:val="0"/>
+          <w:bCs/>
+          <w:szCs w:val="24"/>
+        </w:rPr>
+      </w:pPr>
+      <w:r>
+        <w:rPr>
+          <w:rFonts w:ascii="Arial" w:hAnsi="Arial" w:cs="Arial"/>
+          <w:b w:val="0"/>
+          <w:bCs/>
+          <w:szCs w:val="24"/>
+        </w:rPr>
+        <w:t>+++END-IF+++</w:t>
+      </w:r>
+    </w:p>
+    <w:p>
+      <w:pPr>
+        <w:rPr>
+          <w:rFonts w:ascii="Arial" w:hAnsi="Arial" w:cs="Arial"/>
+          <w:b w:val="0"/>
+          <w:bCs/>
+          <w:szCs w:val="24"/>
+        </w:rPr>
+      </w:pPr>
+      <w:r>
+        <w:rPr>
+          <w:rFonts w:ascii="Arial" w:hAnsi="Arial" w:cs="Arial"/>
+          <w:b w:val="0"/>
+          <w:bCs/>
+          <w:szCs w:val="24"/>
+        </w:rPr>
+        <w:t>+++END-FOR paragraph+++</w:t>
+      </w:r>
+    </w:p>
+    <w:p>
+      <w:pPr>
+        <w:rPr>
+          <w:rFonts w:ascii="Arial" w:hAnsi="Arial" w:cs="Arial"/>
+          <w:sz w:val="20"/>
+          <w:szCs w:val="20"/>
+        </w:rPr>
+      </w:pPr>
+      <w:bookmarkStart w:id="1" w:name="_GoBack"/>
+      <w:bookmarkEnd w:id="1"/>
     </w:p>
     <w:p>
       <w:pPr>

</xml_diff>